<commit_message>
Changing Ge'ez Frontier Foundation to Athinkra, LLC.
</commit_message>
<xml_diff>
--- a/experimental/a/athinkra_mwangwego/source/Mwangwego-Typing-English.docx
+++ b/experimental/a/athinkra_mwangwego/source/Mwangwego-Typing-English.docx
@@ -60,9 +60,11 @@
       <w:r>
         <w:t xml:space="preserve">The </w:t>
       </w:r>
+      <w:proofErr w:type="spellStart"/>
       <w:r>
         <w:t>Mwangwego</w:t>
       </w:r>
+      <w:proofErr w:type="spellEnd"/>
       <w:r>
         <w:t xml:space="preserve"> script</w:t>
       </w:r>
@@ -97,9 +99,11 @@
       <w:r>
         <w:t xml:space="preserve">the </w:t>
       </w:r>
+      <w:proofErr w:type="spellStart"/>
       <w:r>
         <w:t>Mwangwego</w:t>
       </w:r>
+      <w:proofErr w:type="spellEnd"/>
       <w:r>
         <w:t xml:space="preserve"> script using </w:t>
       </w:r>
@@ -116,36 +120,51 @@
         </w:rPr>
         <w:t>“</w:t>
       </w:r>
+      <w:proofErr w:type="spellStart"/>
       <w:r>
         <w:rPr>
           <w:i/>
           <w:iCs/>
         </w:rPr>
-        <w:t>Mwangwego Book”</w:t>
+        <w:t>Mwangwego</w:t>
+      </w:r>
+      <w:proofErr w:type="spellEnd"/>
+      <w:r>
+        <w:rPr>
+          <w:i/>
+          <w:iCs/>
+        </w:rPr>
+        <w:t xml:space="preserve"> Book”</w:t>
       </w:r>
       <w:r>
         <w:t xml:space="preserve"> font which in turn encodes the script </w:t>
       </w:r>
       <w:r>
-        <w:t xml:space="preserve">temporarily </w:t>
-      </w:r>
-      <w:r>
-        <w:t xml:space="preserve">in the </w:t>
-      </w:r>
-      <w:r>
-        <w:t xml:space="preserve">Unicode Supplementary </w:t>
-      </w:r>
-      <w:r>
-        <w:t>Private Use Area</w:t>
-      </w:r>
-      <w:r>
-        <w:t>-A</w:t>
+        <w:t>in</w:t>
+      </w:r>
+      <w:r>
+        <w:t xml:space="preserve"> the </w:t>
+      </w:r>
+      <w:r>
+        <w:t>provisional encoding for Unicode 19</w:t>
       </w:r>
       <w:r>
         <w:t>.</w:t>
       </w:r>
       <w:r>
         <w:t xml:space="preserve"> </w:t>
+      </w:r>
+      <w:r>
+        <w:t>Please be aware that a</w:t>
+      </w:r>
+      <w:r>
+        <w:t xml:space="preserve">ny documents created using this keyboard could become obsolete if the </w:t>
+      </w:r>
+      <w:r>
+        <w:t xml:space="preserve">Unicode </w:t>
+      </w:r>
+      <w:r>
+        <w:t>codepoint assignments change.</w:t>
       </w:r>
     </w:p>
     <w:p>
@@ -239,6 +258,7 @@
         </w:rPr>
         <w:tab/>
       </w:r>
+      <w:proofErr w:type="spellStart"/>
       <w:r>
         <w:rPr>
           <w:b/>
@@ -248,6 +268,7 @@
         </w:rPr>
         <w:t>kalata</w:t>
       </w:r>
+      <w:proofErr w:type="spellEnd"/>
       <w:r>
         <w:rPr>
           <w:sz w:val="28"/>
@@ -280,9 +301,11 @@
       <w:r>
         <w:t xml:space="preserve">The keyboard uses some capital (uppercase) letters to type </w:t>
       </w:r>
+      <w:proofErr w:type="spellStart"/>
       <w:r>
         <w:t>Misisi</w:t>
       </w:r>
+      <w:proofErr w:type="spellEnd"/>
       <w:r>
         <w:t xml:space="preserve"> letters. For example</w:t>
       </w:r>
@@ -449,6 +472,7 @@
           <w:lang w:val="de-DE"/>
         </w:rPr>
       </w:pPr>
+      <w:proofErr w:type="gramStart"/>
       <w:r>
         <w:rPr>
           <w:rFonts w:ascii="Courier New" w:hAnsi="Courier New" w:cs="Courier New"/>
@@ -468,7 +492,14 @@
         <w:rPr>
           <w:lang w:val="de-DE"/>
         </w:rPr>
-        <w:t xml:space="preserve">= </w:t>
+        <w:t>=</w:t>
+      </w:r>
+      <w:proofErr w:type="gramEnd"/>
+      <w:r>
+        <w:rPr>
+          <w:lang w:val="de-DE"/>
+        </w:rPr>
+        <w:t xml:space="preserve"> </w:t>
       </w:r>
       <w:r>
         <w:rPr>
@@ -555,6 +586,7 @@
           <w:bCs/>
         </w:rPr>
       </w:pPr>
+      <w:proofErr w:type="spellStart"/>
       <w:r>
         <w:rPr>
           <w:rFonts w:asciiTheme="minorHAnsi" w:hAnsiTheme="minorHAnsi" w:cstheme="minorHAnsi"/>
@@ -563,6 +595,7 @@
         </w:rPr>
         <w:t>Misiri</w:t>
       </w:r>
+      <w:proofErr w:type="spellEnd"/>
     </w:p>
     <w:p>
       <w:pPr>
@@ -574,7 +607,23 @@
         </w:rPr>
       </w:pPr>
       <w:r>
-        <w:t>Like the Misisi, Masiri vowels can be typed by sound in the way they sound in the Latin alphabet</w:t>
+        <w:t xml:space="preserve">Like the </w:t>
+      </w:r>
+      <w:proofErr w:type="spellStart"/>
+      <w:r>
+        <w:t>Misisi</w:t>
+      </w:r>
+      <w:proofErr w:type="spellEnd"/>
+      <w:r>
+        <w:t xml:space="preserve">, </w:t>
+      </w:r>
+      <w:proofErr w:type="spellStart"/>
+      <w:r>
+        <w:t>Masiri</w:t>
+      </w:r>
+      <w:proofErr w:type="spellEnd"/>
+      <w:r>
+        <w:t xml:space="preserve"> vowels can be typed by sound in the way they sound in the Latin alphabet</w:t>
       </w:r>
       <w:r>
         <w:t>.  For example:</w:t>
@@ -602,6 +651,7 @@
         </w:rPr>
         <w:tab/>
       </w:r>
+      <w:proofErr w:type="spellStart"/>
       <w:r>
         <w:rPr>
           <w:sz w:val="28"/>
@@ -609,6 +659,7 @@
         </w:rPr>
         <w:t>ba</w:t>
       </w:r>
+      <w:proofErr w:type="spellEnd"/>
       <w:r>
         <w:rPr>
           <w:sz w:val="28"/>
@@ -721,6 +772,7 @@
         </w:rPr>
         <w:tab/>
       </w:r>
+      <w:proofErr w:type="spellStart"/>
       <w:r>
         <w:rPr>
           <w:sz w:val="28"/>
@@ -728,6 +780,7 @@
         </w:rPr>
         <w:t>bi</w:t>
       </w:r>
+      <w:proofErr w:type="spellEnd"/>
       <w:r>
         <w:rPr>
           <w:sz w:val="28"/>
@@ -781,6 +834,7 @@
         </w:rPr>
         <w:tab/>
       </w:r>
+      <w:proofErr w:type="spellStart"/>
       <w:r>
         <w:rPr>
           <w:sz w:val="28"/>
@@ -788,6 +842,7 @@
         </w:rPr>
         <w:t>bo</w:t>
       </w:r>
+      <w:proofErr w:type="spellEnd"/>
       <w:r>
         <w:rPr>
           <w:sz w:val="28"/>
@@ -841,6 +896,7 @@
         </w:rPr>
         <w:tab/>
       </w:r>
+      <w:proofErr w:type="spellStart"/>
       <w:r>
         <w:rPr>
           <w:sz w:val="28"/>
@@ -848,6 +904,7 @@
         </w:rPr>
         <w:t>bu</w:t>
       </w:r>
+      <w:proofErr w:type="spellEnd"/>
       <w:r>
         <w:rPr>
           <w:sz w:val="28"/>
@@ -923,6 +980,7 @@
           <w:bCs/>
         </w:rPr>
       </w:pPr>
+      <w:proofErr w:type="spellStart"/>
       <w:r>
         <w:rPr>
           <w:rFonts w:asciiTheme="minorHAnsi" w:hAnsiTheme="minorHAnsi" w:cstheme="minorHAnsi"/>
@@ -948,6 +1006,7 @@
         </w:rPr>
         <w:t>tuyo</w:t>
       </w:r>
+      <w:proofErr w:type="spellEnd"/>
     </w:p>
     <w:p>
       <w:pPr>
@@ -955,7 +1014,15 @@
         <w:spacing w:after="240" w:line="210" w:lineRule="atLeast"/>
       </w:pPr>
       <w:r>
-        <w:t xml:space="preserve">The Mutuyo are typed by using the number row (top row) of a keyboard starting from the key for </w:t>
+        <w:t xml:space="preserve">The </w:t>
+      </w:r>
+      <w:proofErr w:type="spellStart"/>
+      <w:r>
+        <w:t>Mutuyo</w:t>
+      </w:r>
+      <w:proofErr w:type="spellEnd"/>
+      <w:r>
+        <w:t xml:space="preserve"> are typed by using the number row (top row) of a keyboard starting from the key for </w:t>
       </w:r>
       <w:r>
         <w:rPr>
@@ -1030,6 +1097,7 @@
                 <w:bCs/>
               </w:rPr>
             </w:pPr>
+            <w:proofErr w:type="spellStart"/>
             <w:r>
               <w:rPr>
                 <w:rFonts w:asciiTheme="minorHAnsi" w:hAnsiTheme="minorHAnsi" w:cstheme="minorHAnsi"/>
@@ -1038,6 +1106,7 @@
               </w:rPr>
               <w:t>Mutuyo</w:t>
             </w:r>
+            <w:proofErr w:type="spellEnd"/>
           </w:p>
         </w:tc>
         <w:tc>
@@ -2365,8 +2434,18 @@
                 <w:sz w:val="28"/>
                 <w:szCs w:val="28"/>
               </w:rPr>
-              <w:t>bi-ti</w:t>
-            </w:r>
+              <w:t>bi-</w:t>
+            </w:r>
+            <w:proofErr w:type="spellStart"/>
+            <w:r>
+              <w:rPr>
+                <w:rFonts w:asciiTheme="minorHAnsi" w:hAnsiTheme="minorHAnsi" w:cstheme="minorHAnsi"/>
+                <w:sz w:val="28"/>
+                <w:szCs w:val="28"/>
+              </w:rPr>
+              <w:t>ti</w:t>
+            </w:r>
+            <w:proofErr w:type="spellEnd"/>
             <w:r>
               <w:rPr>
                 <w:lang w:val="de-DE"/>
@@ -2484,13 +2563,23 @@
               </w:tabs>
               <w:spacing w:line="210" w:lineRule="atLeast"/>
             </w:pPr>
-            <w:r>
-              <w:rPr>
-                <w:rFonts w:asciiTheme="minorHAnsi" w:hAnsiTheme="minorHAnsi" w:cstheme="minorHAnsi"/>
-                <w:sz w:val="28"/>
-                <w:szCs w:val="28"/>
-              </w:rPr>
-              <w:t>te=go</w:t>
+            <w:proofErr w:type="spellStart"/>
+            <w:r>
+              <w:rPr>
+                <w:rFonts w:asciiTheme="minorHAnsi" w:hAnsiTheme="minorHAnsi" w:cstheme="minorHAnsi"/>
+                <w:sz w:val="28"/>
+                <w:szCs w:val="28"/>
+              </w:rPr>
+              <w:t>te</w:t>
+            </w:r>
+            <w:proofErr w:type="spellEnd"/>
+            <w:r>
+              <w:rPr>
+                <w:rFonts w:asciiTheme="minorHAnsi" w:hAnsiTheme="minorHAnsi" w:cstheme="minorHAnsi"/>
+                <w:sz w:val="28"/>
+                <w:szCs w:val="28"/>
+              </w:rPr>
+              <w:t>=go</w:t>
             </w:r>
             <w:r>
               <w:rPr>
@@ -2555,6 +2644,7 @@
           <w:bCs/>
         </w:rPr>
       </w:pPr>
+      <w:proofErr w:type="spellStart"/>
       <w:r>
         <w:rPr>
           <w:rFonts w:asciiTheme="minorHAnsi" w:hAnsiTheme="minorHAnsi" w:cstheme="minorHAnsi"/>
@@ -2569,7 +2659,34 @@
           <w:b/>
           <w:bCs/>
         </w:rPr>
-        <w:t>ituyo (Stacked Mutuyo)</w:t>
+        <w:t>ituyo</w:t>
+      </w:r>
+      <w:proofErr w:type="spellEnd"/>
+      <w:r>
+        <w:rPr>
+          <w:rFonts w:asciiTheme="minorHAnsi" w:hAnsiTheme="minorHAnsi" w:cstheme="minorHAnsi"/>
+          <w:b/>
+          <w:bCs/>
+        </w:rPr>
+        <w:t xml:space="preserve"> (Stacked </w:t>
+      </w:r>
+      <w:proofErr w:type="spellStart"/>
+      <w:r>
+        <w:rPr>
+          <w:rFonts w:asciiTheme="minorHAnsi" w:hAnsiTheme="minorHAnsi" w:cstheme="minorHAnsi"/>
+          <w:b/>
+          <w:bCs/>
+        </w:rPr>
+        <w:t>Mutuyo</w:t>
+      </w:r>
+      <w:proofErr w:type="spellEnd"/>
+      <w:r>
+        <w:rPr>
+          <w:rFonts w:asciiTheme="minorHAnsi" w:hAnsiTheme="minorHAnsi" w:cstheme="minorHAnsi"/>
+          <w:b/>
+          <w:bCs/>
+        </w:rPr>
+        <w:t>)</w:t>
       </w:r>
     </w:p>
     <w:p>
@@ -2580,17 +2697,47 @@
           <w:rFonts w:asciiTheme="minorHAnsi" w:hAnsiTheme="minorHAnsi" w:cstheme="minorHAnsi"/>
         </w:rPr>
       </w:pPr>
+      <w:proofErr w:type="spellStart"/>
       <w:r>
         <w:rPr>
           <w:rFonts w:asciiTheme="minorHAnsi" w:hAnsiTheme="minorHAnsi" w:cstheme="minorHAnsi"/>
         </w:rPr>
         <w:t>Mituyo</w:t>
       </w:r>
+      <w:proofErr w:type="spellEnd"/>
       <w:r>
         <w:rPr>
           <w:rFonts w:asciiTheme="minorHAnsi" w:hAnsiTheme="minorHAnsi" w:cstheme="minorHAnsi"/>
         </w:rPr>
-        <w:t xml:space="preserve"> are Mutuyo stacked together. Each Mutuyo can be typed by their assigned key in a top to bottom order.</w:t>
+        <w:t xml:space="preserve"> are </w:t>
+      </w:r>
+      <w:proofErr w:type="spellStart"/>
+      <w:r>
+        <w:rPr>
+          <w:rFonts w:asciiTheme="minorHAnsi" w:hAnsiTheme="minorHAnsi" w:cstheme="minorHAnsi"/>
+        </w:rPr>
+        <w:t>Mutuyo</w:t>
+      </w:r>
+      <w:proofErr w:type="spellEnd"/>
+      <w:r>
+        <w:rPr>
+          <w:rFonts w:asciiTheme="minorHAnsi" w:hAnsiTheme="minorHAnsi" w:cstheme="minorHAnsi"/>
+        </w:rPr>
+        <w:t xml:space="preserve"> stacked together. Each </w:t>
+      </w:r>
+      <w:proofErr w:type="spellStart"/>
+      <w:r>
+        <w:rPr>
+          <w:rFonts w:asciiTheme="minorHAnsi" w:hAnsiTheme="minorHAnsi" w:cstheme="minorHAnsi"/>
+        </w:rPr>
+        <w:t>Mutuyo</w:t>
+      </w:r>
+      <w:proofErr w:type="spellEnd"/>
+      <w:r>
+        <w:rPr>
+          <w:rFonts w:asciiTheme="minorHAnsi" w:hAnsiTheme="minorHAnsi" w:cstheme="minorHAnsi"/>
+        </w:rPr>
+        <w:t xml:space="preserve"> can be typed by their assigned key in a top to bottom order.</w:t>
       </w:r>
     </w:p>
     <w:tbl>
@@ -2646,6 +2793,7 @@
                 <w:bCs/>
               </w:rPr>
             </w:pPr>
+            <w:proofErr w:type="spellStart"/>
             <w:r>
               <w:rPr>
                 <w:rFonts w:asciiTheme="minorHAnsi" w:hAnsiTheme="minorHAnsi" w:cstheme="minorHAnsi"/>
@@ -2670,6 +2818,7 @@
               </w:rPr>
               <w:t>tuyo</w:t>
             </w:r>
+            <w:proofErr w:type="spellEnd"/>
           </w:p>
         </w:tc>
         <w:tc>
@@ -4248,6 +4397,7 @@
           <w:szCs w:val="40"/>
         </w:rPr>
       </w:pPr>
+      <w:proofErr w:type="spellStart"/>
       <w:r>
         <w:rPr>
           <w:sz w:val="40"/>
@@ -4256,6 +4406,7 @@
         <w:lastRenderedPageBreak/>
         <w:t>Mwangwego</w:t>
       </w:r>
+      <w:proofErr w:type="spellEnd"/>
       <w:r>
         <w:rPr>
           <w:sz w:val="40"/>
@@ -4399,6 +4550,7 @@
                 <w:bCs/>
               </w:rPr>
             </w:pPr>
+            <w:proofErr w:type="spellStart"/>
             <w:r>
               <w:rPr>
                 <w:rFonts w:asciiTheme="minorHAnsi" w:hAnsiTheme="minorHAnsi" w:cstheme="minorHAnsi"/>
@@ -4407,6 +4559,7 @@
               </w:rPr>
               <w:t>i</w:t>
             </w:r>
+            <w:proofErr w:type="spellEnd"/>
           </w:p>
         </w:tc>
         <w:tc>
@@ -8417,6 +8570,7 @@
                 <w:color w:val="000000"/>
               </w:rPr>
             </w:pPr>
+            <w:proofErr w:type="spellStart"/>
             <w:r>
               <w:rPr>
                 <w:rFonts w:ascii="Mwangwego11" w:hAnsi="Mwangwego11" w:cstheme="minorHAnsi"/>
@@ -8429,6 +8583,7 @@
               </w:rPr>
               <w:t>t</w:t>
             </w:r>
+            <w:proofErr w:type="spellEnd"/>
           </w:p>
         </w:tc>
         <w:tc>
@@ -8590,7 +8745,21 @@
               <w:rPr>
                 <w:rFonts w:asciiTheme="minorHAnsi" w:hAnsiTheme="minorHAnsi" w:cstheme="minorHAnsi"/>
               </w:rPr>
-              <w:t>/ts/</w:t>
+              <w:t>/</w:t>
+            </w:r>
+            <w:proofErr w:type="spellStart"/>
+            <w:r>
+              <w:rPr>
+                <w:rFonts w:asciiTheme="minorHAnsi" w:hAnsiTheme="minorHAnsi" w:cstheme="minorHAnsi"/>
+              </w:rPr>
+              <w:t>ts</w:t>
+            </w:r>
+            <w:proofErr w:type="spellEnd"/>
+            <w:r>
+              <w:rPr>
+                <w:rFonts w:asciiTheme="minorHAnsi" w:hAnsiTheme="minorHAnsi" w:cstheme="minorHAnsi"/>
+              </w:rPr>
+              <w:t>/</w:t>
             </w:r>
           </w:p>
         </w:tc>
@@ -9756,7 +9925,21 @@
               <w:rPr>
                 <w:rFonts w:asciiTheme="minorHAnsi" w:hAnsiTheme="minorHAnsi" w:cstheme="minorHAnsi"/>
               </w:rPr>
-              <w:t>/dz/</w:t>
+              <w:t>/</w:t>
+            </w:r>
+            <w:proofErr w:type="spellStart"/>
+            <w:r>
+              <w:rPr>
+                <w:rFonts w:asciiTheme="minorHAnsi" w:hAnsiTheme="minorHAnsi" w:cstheme="minorHAnsi"/>
+              </w:rPr>
+              <w:t>dz</w:t>
+            </w:r>
+            <w:proofErr w:type="spellEnd"/>
+            <w:r>
+              <w:rPr>
+                <w:rFonts w:asciiTheme="minorHAnsi" w:hAnsiTheme="minorHAnsi" w:cstheme="minorHAnsi"/>
+              </w:rPr>
+              <w:t>/</w:t>
             </w:r>
           </w:p>
         </w:tc>
@@ -9951,7 +10134,21 @@
               <w:rPr>
                 <w:rFonts w:asciiTheme="minorHAnsi" w:hAnsiTheme="minorHAnsi" w:cstheme="minorHAnsi"/>
               </w:rPr>
-              <w:t>/dɬ/</w:t>
+              <w:t>/</w:t>
+            </w:r>
+            <w:proofErr w:type="spellStart"/>
+            <w:r>
+              <w:rPr>
+                <w:rFonts w:asciiTheme="minorHAnsi" w:hAnsiTheme="minorHAnsi" w:cstheme="minorHAnsi"/>
+              </w:rPr>
+              <w:t>dɬ</w:t>
+            </w:r>
+            <w:proofErr w:type="spellEnd"/>
+            <w:r>
+              <w:rPr>
+                <w:rFonts w:asciiTheme="minorHAnsi" w:hAnsiTheme="minorHAnsi" w:cstheme="minorHAnsi"/>
+              </w:rPr>
+              <w:t>/</w:t>
             </w:r>
           </w:p>
         </w:tc>

</xml_diff>